<commit_message>
update guide about EGIT
</commit_message>
<xml_diff>
--- a/practice/课程实践作业二.docx
+++ b/practice/课程实践作业二.docx
@@ -1011,6 +1011,7 @@
         <w:jc w:val="left"/>
         <w:rPr>
           <w:rFonts w:ascii="宋体" w:eastAsia="宋体" w:hAnsi="宋体"/>
+          <w:b/>
           <w:sz w:val="24"/>
           <w:szCs w:val="24"/>
         </w:rPr>
@@ -1018,6 +1019,7 @@
       <w:r>
         <w:rPr>
           <w:rFonts w:ascii="宋体" w:eastAsia="宋体" w:hAnsi="宋体" w:hint="eastAsia"/>
+          <w:b/>
           <w:sz w:val="24"/>
           <w:szCs w:val="24"/>
         </w:rPr>
@@ -1094,15 +1096,7 @@
           <w:sz w:val="24"/>
           <w:szCs w:val="24"/>
         </w:rPr>
-        <w:t>二</w:t>
-      </w:r>
-      <w:r>
-        <w:rPr>
-          <w:rFonts w:ascii="宋体" w:eastAsia="宋体" w:hAnsi="宋体" w:hint="eastAsia"/>
-          <w:sz w:val="24"/>
-          <w:szCs w:val="24"/>
-        </w:rPr>
-        <w:t>.</w:t>
+        <w:t>二.</w:t>
       </w:r>
       <w:proofErr w:type="spellStart"/>
       <w:r>
@@ -1243,8 +1237,6 @@
         </w:rPr>
         <w:t>建立个人GITHUB账号后，推送到GITHUB</w:t>
       </w:r>
-      <w:bookmarkStart w:id="0" w:name="_GoBack"/>
-      <w:bookmarkEnd w:id="0"/>
     </w:p>
     <w:p>
       <w:pPr>
@@ -1258,7 +1250,7 @@
         <w:ind w:leftChars="338" w:left="1316" w:firstLineChars="0" w:hanging="606"/>
         <w:jc w:val="left"/>
         <w:rPr>
-          <w:rFonts w:ascii="宋体" w:eastAsia="宋体" w:hAnsi="宋体" w:cs="宋体" w:hint="eastAsia"/>
+          <w:rFonts w:ascii="宋体" w:eastAsia="宋体" w:hAnsi="宋体" w:cs="宋体"/>
           <w:color w:val="333333"/>
           <w:kern w:val="0"/>
           <w:sz w:val="24"/>
@@ -1273,119 +1265,6 @@
         </w:rPr>
         <w:t>作业可持续改进更新</w:t>
       </w:r>
-    </w:p>
-    <w:p>
-      <w:pPr>
-        <w:widowControl/>
-        <w:spacing w:before="150" w:after="150"/>
-        <w:jc w:val="left"/>
-        <w:rPr>
-          <w:rFonts w:ascii="宋体" w:eastAsia="宋体" w:hAnsi="宋体" w:cs="宋体"/>
-          <w:color w:val="333333"/>
-          <w:kern w:val="0"/>
-          <w:sz w:val="18"/>
-          <w:szCs w:val="18"/>
-        </w:rPr>
-      </w:pPr>
-      <w:r>
-        <w:rPr>
-          <w:rFonts w:ascii="宋体" w:eastAsia="宋体" w:hAnsi="宋体" w:cs="宋体" w:hint="eastAsia"/>
-          <w:color w:val="333333"/>
-          <w:kern w:val="0"/>
-          <w:sz w:val="24"/>
-          <w:szCs w:val="24"/>
-        </w:rPr>
-        <w:t>参考文档：</w:t>
-      </w:r>
-    </w:p>
-    <w:p>
-      <w:pPr>
-        <w:widowControl/>
-        <w:spacing w:before="150" w:after="150"/>
-        <w:ind w:leftChars="200" w:left="1380" w:hangingChars="400" w:hanging="960"/>
-        <w:jc w:val="left"/>
-        <w:rPr>
-          <w:rFonts w:ascii="宋体" w:eastAsia="宋体" w:hAnsi="宋体" w:cs="宋体"/>
-          <w:color w:val="333333"/>
-          <w:kern w:val="0"/>
-          <w:sz w:val="24"/>
-          <w:szCs w:val="24"/>
-        </w:rPr>
-      </w:pPr>
-      <w:r>
-        <w:rPr>
-          <w:rFonts w:ascii="宋体" w:eastAsia="宋体" w:hAnsi="宋体" w:cs="宋体"/>
-          <w:color w:val="333333"/>
-          <w:kern w:val="0"/>
-          <w:sz w:val="24"/>
-          <w:szCs w:val="24"/>
-        </w:rPr>
-        <w:t xml:space="preserve"> </w:t>
-      </w:r>
-      <w:proofErr w:type="gramStart"/>
-      <w:r>
-        <w:rPr>
-          <w:rFonts w:ascii="宋体" w:eastAsia="宋体" w:hAnsi="宋体" w:cs="宋体" w:hint="eastAsia"/>
-          <w:color w:val="333333"/>
-          <w:kern w:val="0"/>
-          <w:sz w:val="24"/>
-          <w:szCs w:val="24"/>
-        </w:rPr>
-        <w:t>宋信强</w:t>
-      </w:r>
-      <w:proofErr w:type="gramEnd"/>
-      <w:r>
-        <w:rPr>
-          <w:rFonts w:ascii="宋体" w:eastAsia="宋体" w:hAnsi="宋体" w:cs="宋体" w:hint="eastAsia"/>
-          <w:color w:val="333333"/>
-          <w:kern w:val="0"/>
-          <w:sz w:val="24"/>
-          <w:szCs w:val="24"/>
-        </w:rPr>
-        <w:t xml:space="preserve">: </w:t>
-      </w:r>
-      <w:r>
-        <w:rPr>
-          <w:rFonts w:ascii="宋体" w:eastAsia="宋体" w:hAnsi="宋体" w:cs="宋体" w:hint="eastAsia"/>
-          <w:color w:val="333333"/>
-          <w:kern w:val="0"/>
-          <w:sz w:val="24"/>
-          <w:szCs w:val="24"/>
-        </w:rPr>
-        <w:t>Eclipse中</w:t>
-      </w:r>
-      <w:proofErr w:type="spellStart"/>
-      <w:r>
-        <w:rPr>
-          <w:rFonts w:ascii="宋体" w:eastAsia="宋体" w:hAnsi="宋体" w:cs="宋体" w:hint="eastAsia"/>
-          <w:color w:val="333333"/>
-          <w:kern w:val="0"/>
-          <w:sz w:val="24"/>
-          <w:szCs w:val="24"/>
-        </w:rPr>
-        <w:t>EGit</w:t>
-      </w:r>
-      <w:proofErr w:type="spellEnd"/>
-      <w:r>
-        <w:rPr>
-          <w:rFonts w:ascii="宋体" w:eastAsia="宋体" w:hAnsi="宋体" w:cs="宋体" w:hint="eastAsia"/>
-          <w:color w:val="333333"/>
-          <w:kern w:val="0"/>
-          <w:sz w:val="24"/>
-          <w:szCs w:val="24"/>
-        </w:rPr>
-        <w:t xml:space="preserve">插件使用--升级版： </w:t>
-      </w:r>
-      <w:hyperlink r:id="rId10" w:history="1">
-        <w:r>
-          <w:rPr>
-            <w:kern w:val="0"/>
-            <w:sz w:val="24"/>
-            <w:szCs w:val="24"/>
-          </w:rPr>
-          <w:t>http://my.oschina.net/songxinqiang/blog/194203</w:t>
-        </w:r>
-      </w:hyperlink>
     </w:p>
     <w:p>
       <w:pPr>
@@ -1401,10 +1280,12 @@
           <w:szCs w:val="24"/>
         </w:rPr>
       </w:pPr>
+      <w:bookmarkStart w:id="0" w:name="_GoBack"/>
+      <w:bookmarkEnd w:id="0"/>
     </w:p>
     <w:sectPr>
-      <w:headerReference w:type="default" r:id="rId11"/>
-      <w:footerReference w:type="default" r:id="rId12"/>
+      <w:headerReference w:type="default" r:id="rId10"/>
+      <w:footerReference w:type="default" r:id="rId11"/>
       <w:pgSz w:w="11906" w:h="16838"/>
       <w:pgMar w:top="1440" w:right="1800" w:bottom="1440" w:left="1800" w:header="851" w:footer="992" w:gutter="0"/>
       <w:cols w:space="425"/>

</xml_diff>